<commit_message>
replaced cv.docx with new file
</commit_message>
<xml_diff>
--- a/cv.docx
+++ b/cv.docx
@@ -4,16 +4,22 @@
   <w:body>
     <w:p>
       <w:pPr>
-        <w:jc w:val="center"/>
-        <w:rPr>
+        <w:jc w:val="left"/>
+        <w:rPr>
+          <w:rFonts w:ascii="Times New Roman" w:hAnsi="Times New Roman" w:eastAsia="Times New Roman" w:cs="Times New Roman"/>
           <w:b w:val="1"/>
           <w:bCs w:val="1"/>
+          <w:sz w:val="48"/>
+          <w:szCs w:val="48"/>
         </w:rPr>
       </w:pPr>
       <w:r>
         <w:rPr>
+          <w:rFonts w:ascii="Times New Roman" w:hAnsi="Times New Roman" w:eastAsia="Times New Roman" w:cs="Times New Roman"/>
           <w:b w:val="1"/>
           <w:bCs w:val="1"/>
+          <w:sz w:val="48"/>
+          <w:szCs w:val="48"/>
         </w:rPr>
         <w:t>Bradley Johnson</w:t>
       </w:r>
@@ -21,22 +27,72 @@
     <w:p>
       <w:pPr>
         <w:pStyle w:val="Normal"/>
+      </w:pPr>
+      <w:r>
+        <w:rPr/>
+        <w:t xml:space="preserve">A front end developer with experience in </w:t>
+      </w:r>
+    </w:p>
+    <w:p>
+      <w:pPr>
+        <w:pStyle w:val="Normal"/>
+      </w:pPr>
+      <w:r>
+        <w:rPr/>
+        <w:t>HTML, CSS JavaScript and React.</w:t>
+      </w:r>
+    </w:p>
+    <w:p>
+      <w:pPr>
+        <w:pStyle w:val="Normal"/>
+        <w:jc w:val="center"/>
+        <w:rPr>
+          <w:b w:val="1"/>
+          <w:bCs w:val="1"/>
+          <w:sz w:val="32"/>
+          <w:szCs w:val="32"/>
+        </w:rPr>
+      </w:pPr>
+    </w:p>
+    <w:p>
+      <w:pPr>
+        <w:pStyle w:val="Normal"/>
         <w:bidi w:val="0"/>
+        <w:jc w:val="right"/>
+        <w:rPr>
+          <w:i w:val="0"/>
+          <w:iCs w:val="0"/>
+        </w:rPr>
+      </w:pPr>
+      <w:r>
+        <w:rPr>
+          <w:i w:val="0"/>
+          <w:iCs w:val="0"/>
+        </w:rPr>
+        <w:t>07920 394 908</w:t>
+      </w:r>
+    </w:p>
+    <w:p>
+      <w:pPr>
+        <w:pStyle w:val="Normal"/>
         <w:spacing w:before="0" w:beforeAutospacing="off" w:after="0" w:afterAutospacing="off" w:line="276" w:lineRule="auto"/>
         <w:ind w:left="0" w:right="0"/>
-        <w:jc w:val="center"/>
+        <w:jc w:val="right"/>
         <w:rPr>
           <w:i w:val="0"/>
           <w:iCs w:val="0"/>
         </w:rPr>
       </w:pPr>
-      <w:r>
-        <w:rPr>
-          <w:i w:val="0"/>
-          <w:iCs w:val="0"/>
-        </w:rPr>
-        <w:t>bradleyjohnson1898@gmail.com | 07920 394 908</w:t>
-      </w:r>
+      <w:hyperlink r:id="Rde9c10815b0d49e9">
+        <w:r>
+          <w:rPr>
+            <w:rStyle w:val="Hyperlink"/>
+            <w:i w:val="0"/>
+            <w:iCs w:val="0"/>
+          </w:rPr>
+          <w:t>bradleyjohnson1898@gmail.com</w:t>
+        </w:r>
+      </w:hyperlink>
     </w:p>
     <w:p>
       <w:pPr>
@@ -44,83 +100,85 @@
         <w:bidi w:val="0"/>
         <w:spacing w:before="0" w:beforeAutospacing="off" w:after="0" w:afterAutospacing="off" w:line="276" w:lineRule="auto"/>
         <w:ind w:left="0" w:right="0"/>
-        <w:jc w:val="center"/>
+        <w:jc w:val="right"/>
         <w:rPr>
           <w:i w:val="0"/>
           <w:iCs w:val="0"/>
         </w:rPr>
       </w:pPr>
-      <w:r>
+      <w:hyperlink r:id="R8bca3f23453d493b">
+        <w:r>
+          <w:rPr>
+            <w:rStyle w:val="Hyperlink"/>
+            <w:i w:val="0"/>
+            <w:iCs w:val="0"/>
+          </w:rPr>
+          <w:t>https://bradleyjohnson.netlify.app</w:t>
+        </w:r>
+      </w:hyperlink>
+    </w:p>
+    <w:p>
+      <w:pPr>
+        <w:pStyle w:val="Normal"/>
+        <w:spacing w:before="0" w:beforeAutospacing="off" w:after="0" w:afterAutospacing="off" w:line="276" w:lineRule="auto"/>
+        <w:ind w:left="0" w:right="0"/>
+        <w:jc w:val="right"/>
         <w:rPr>
           <w:i w:val="0"/>
           <w:iCs w:val="0"/>
         </w:rPr>
-        <w:t>https://github.com/bradleyjohnson112</w:t>
-      </w:r>
+      </w:pPr>
+      <w:hyperlink r:id="Raa524c622e4745af">
+        <w:r>
+          <w:rPr>
+            <w:rStyle w:val="Hyperlink"/>
+            <w:i w:val="0"/>
+            <w:iCs w:val="0"/>
+          </w:rPr>
+          <w:t>https://github.com/bradleyjohnson112</w:t>
+        </w:r>
+      </w:hyperlink>
     </w:p>
     <w:p>
       <w:pPr>
-        <w:jc w:val="center"/>
+        <w:pStyle w:val="Normal"/>
+        <w:bidi w:val="0"/>
+        <w:spacing w:before="0" w:beforeAutospacing="off" w:after="0" w:afterAutospacing="off" w:line="276" w:lineRule="auto"/>
+        <w:ind w:left="0" w:right="0"/>
+        <w:jc w:val="right"/>
+        <w:rPr>
+          <w:i w:val="0"/>
+          <w:iCs w:val="0"/>
+        </w:rPr>
       </w:pPr>
     </w:p>
-    <w:p w14:noSpellErr="1">
-      <w:pPr>
-        <w:rPr>
+    <w:p>
+      <w:pPr>
+        <w:pStyle w:val="Normal"/>
+        <w:ind/>
+        <w:rPr>
+          <w:rFonts w:ascii="Times New Roman" w:hAnsi="Times New Roman" w:eastAsia="Times New Roman" w:cs="Times New Roman"/>
           <w:b w:val="1"/>
           <w:bCs w:val="1"/>
-          <w:i w:val="1"/>
-          <w:iCs w:val="1"/>
-          <w:u w:val="single"/>
+          <w:i w:val="0"/>
+          <w:iCs w:val="0"/>
+          <w:color w:val="0070C0"/>
+          <w:sz w:val="28"/>
+          <w:szCs w:val="28"/>
+          <w:u w:val="none"/>
         </w:rPr>
       </w:pPr>
       <w:r>
         <w:rPr>
+          <w:rFonts w:ascii="Times New Roman" w:hAnsi="Times New Roman" w:eastAsia="Times New Roman" w:cs="Times New Roman"/>
           <w:b w:val="1"/>
           <w:bCs w:val="1"/>
-          <w:i w:val="1"/>
-          <w:iCs w:val="1"/>
-          <w:u w:val="single"/>
-        </w:rPr>
-        <w:t>Profile</w:t>
-      </w:r>
-    </w:p>
-    <w:p w14:noSpellErr="1">
-      <w:pPr>
-        <w:pStyle w:val="Normal"/>
-      </w:pPr>
-    </w:p>
-    <w:p>
-      <w:pPr>
-        <w:pStyle w:val="Normal"/>
-      </w:pPr>
-      <w:r>
-        <w:rPr/>
-        <w:t>I am passionate developer who is looking to make the leap into Front End Development. I am self taught in Javascript &amp; use it as my main language but I am keen to learn other languages in the future. My aim is to contribute quality, mantainable and readable code to projects that follow best practices and be a reliable and hard working member of my team and the larger organisation.</w:t>
-      </w:r>
-    </w:p>
-    <w:p>
-      <w:pPr>
-        <w:pStyle w:val="Normal"/>
-      </w:pPr>
-    </w:p>
-    <w:p>
-      <w:pPr>
-        <w:pStyle w:val="Normal"/>
-        <w:rPr>
-          <w:b w:val="1"/>
-          <w:bCs w:val="1"/>
-          <w:i w:val="1"/>
-          <w:iCs w:val="1"/>
-          <w:u w:val="single"/>
-        </w:rPr>
-      </w:pPr>
-      <w:r>
-        <w:rPr>
-          <w:b w:val="1"/>
-          <w:bCs w:val="1"/>
-          <w:i w:val="1"/>
-          <w:iCs w:val="1"/>
-          <w:u w:val="single"/>
+          <w:i w:val="0"/>
+          <w:iCs w:val="0"/>
+          <w:color w:val="0070C0"/>
+          <w:sz w:val="28"/>
+          <w:szCs w:val="28"/>
+          <w:u w:val="none"/>
         </w:rPr>
         <w:t>Skills</w:t>
       </w:r>
@@ -128,584 +186,189 @@
     <w:p>
       <w:pPr>
         <w:pStyle w:val="Normal"/>
+        <w:ind/>
         <w:rPr>
           <w:b w:val="1"/>
           <w:bCs w:val="1"/>
-          <w:u w:val="single"/>
+          <w:i w:val="0"/>
+          <w:iCs w:val="0"/>
+          <w:color w:val="0070C0"/>
+          <w:sz w:val="22"/>
+          <w:szCs w:val="22"/>
+          <w:u w:val="none"/>
         </w:rPr>
       </w:pPr>
     </w:p>
     <w:p>
       <w:pPr>
         <w:pStyle w:val="Normal"/>
-        <w:rPr>
-          <w:b w:val="1"/>
-          <w:bCs w:val="1"/>
-          <w:u w:val="single"/>
+        <w:ind/>
+        <w:rPr>
+          <w:rFonts w:ascii="Arial" w:hAnsi="Arial" w:eastAsia="Arial" w:cs="Arial"/>
+          <w:b w:val="0"/>
+          <w:bCs w:val="0"/>
+          <w:i w:val="0"/>
+          <w:iCs w:val="0"/>
+          <w:color w:val="auto"/>
+          <w:u w:val="none"/>
         </w:rPr>
       </w:pPr>
       <w:r>
         <w:rPr>
-          <w:b w:val="1"/>
-          <w:bCs w:val="1"/>
-          <w:u w:val="single"/>
-        </w:rPr>
-        <w:t>Intermediate</w:t>
+          <w:rFonts w:ascii="Arial" w:hAnsi="Arial" w:eastAsia="Arial" w:cs="Arial"/>
+          <w:b w:val="0"/>
+          <w:bCs w:val="0"/>
+          <w:i w:val="0"/>
+          <w:iCs w:val="0"/>
+          <w:color w:val="auto"/>
+          <w:u w:val="none"/>
+        </w:rPr>
+        <w:t>Languages</w:t>
+      </w:r>
+      <w:r>
+        <w:rPr>
+          <w:rFonts w:ascii="Arial" w:hAnsi="Arial" w:eastAsia="Arial" w:cs="Arial"/>
+          <w:b w:val="0"/>
+          <w:bCs w:val="0"/>
+          <w:i w:val="0"/>
+          <w:iCs w:val="0"/>
+          <w:color w:val="auto"/>
+          <w:u w:val="none"/>
+        </w:rPr>
+        <w:t>: HTML, CSS, JavaScript</w:t>
       </w:r>
     </w:p>
     <w:p>
       <w:pPr>
         <w:pStyle w:val="Normal"/>
-        <w:rPr>
-          <w:u w:val="single"/>
+        <w:ind/>
+        <w:rPr>
+          <w:rFonts w:ascii="Arial" w:hAnsi="Arial" w:eastAsia="Arial" w:cs="Arial"/>
+          <w:b w:val="0"/>
+          <w:bCs w:val="0"/>
+          <w:i w:val="0"/>
+          <w:iCs w:val="0"/>
+          <w:color w:val="auto"/>
+          <w:u w:val="none"/>
         </w:rPr>
       </w:pPr>
     </w:p>
     <w:p>
       <w:pPr>
-        <w:pStyle w:val="ListParagraph"/>
-        <w:numPr>
-          <w:ilvl w:val="0"/>
-          <w:numId w:val="15"/>
-        </w:numPr>
-        <w:rPr>
-          <w:b w:val="1"/>
-          <w:bCs w:val="1"/>
-          <w:u w:val="single"/>
+        <w:pStyle w:val="Normal"/>
+        <w:ind/>
+        <w:rPr>
+          <w:rFonts w:ascii="Arial" w:hAnsi="Arial" w:eastAsia="Arial" w:cs="Arial"/>
+          <w:b w:val="0"/>
+          <w:bCs w:val="0"/>
+          <w:i w:val="0"/>
+          <w:iCs w:val="0"/>
+          <w:color w:val="auto"/>
+          <w:u w:val="none"/>
         </w:rPr>
       </w:pPr>
       <w:r>
         <w:rPr>
-          <w:b w:val="1"/>
-          <w:bCs w:val="1"/>
+          <w:rFonts w:ascii="Arial" w:hAnsi="Arial" w:eastAsia="Arial" w:cs="Arial"/>
+          <w:b w:val="0"/>
+          <w:bCs w:val="0"/>
+          <w:i w:val="0"/>
+          <w:iCs w:val="0"/>
+          <w:color w:val="auto"/>
           <w:u w:val="none"/>
         </w:rPr>
-        <w:t>HTML5</w:t>
+        <w:t>Frameworks: React, React Router, Express.js</w:t>
       </w:r>
     </w:p>
     <w:p>
       <w:pPr>
-        <w:pStyle w:val="ListParagraph"/>
-        <w:numPr>
-          <w:ilvl w:val="0"/>
-          <w:numId w:val="15"/>
-        </w:numPr>
-        <w:rPr>
-          <w:b w:val="1"/>
-          <w:bCs w:val="1"/>
+        <w:pStyle w:val="Normal"/>
+        <w:rPr>
+          <w:rFonts w:ascii="Arial" w:hAnsi="Arial" w:eastAsia="Arial" w:cs="Arial"/>
+          <w:b w:val="0"/>
+          <w:bCs w:val="0"/>
+          <w:i w:val="0"/>
+          <w:iCs w:val="0"/>
+          <w:color w:val="auto"/>
           <w:u w:val="none"/>
         </w:rPr>
       </w:pPr>
+    </w:p>
+    <w:p>
+      <w:pPr>
+        <w:pStyle w:val="Normal"/>
+        <w:rPr>
+          <w:rFonts w:ascii="Arial" w:hAnsi="Arial" w:eastAsia="Arial" w:cs="Arial"/>
+          <w:b w:val="0"/>
+          <w:bCs w:val="0"/>
+          <w:i w:val="0"/>
+          <w:iCs w:val="0"/>
+          <w:color w:val="auto"/>
+          <w:u w:val="none"/>
+        </w:rPr>
+      </w:pPr>
       <w:r>
         <w:rPr>
-          <w:b w:val="1"/>
-          <w:bCs w:val="1"/>
+          <w:rFonts w:ascii="Arial" w:hAnsi="Arial" w:eastAsia="Arial" w:cs="Arial"/>
+          <w:b w:val="0"/>
+          <w:bCs w:val="0"/>
+          <w:i w:val="0"/>
+          <w:iCs w:val="0"/>
+          <w:color w:val="auto"/>
           <w:u w:val="none"/>
         </w:rPr>
-        <w:t>CSS3</w:t>
+        <w:t>Other: Git, Bash, NPM, BEM</w:t>
       </w:r>
     </w:p>
     <w:p>
       <w:pPr>
-        <w:pStyle w:val="ListParagraph"/>
-        <w:numPr>
-          <w:ilvl w:val="0"/>
-          <w:numId w:val="15"/>
-        </w:numPr>
-        <w:ind w:left="1086"/>
-        <w:rPr>
+        <w:pStyle w:val="Normal"/>
+        <w:rPr>
+          <w:rFonts w:ascii="Arial" w:hAnsi="Arial" w:eastAsia="Arial" w:cs="Arial"/>
+          <w:b w:val="0"/>
+          <w:bCs w:val="0"/>
+          <w:i w:val="0"/>
+          <w:iCs w:val="0"/>
+          <w:color w:val="auto"/>
           <w:u w:val="none"/>
         </w:rPr>
       </w:pPr>
-      <w:r>
-        <w:rPr>
-          <w:u w:val="none"/>
-        </w:rPr>
-        <w:t>BEM</w:t>
-      </w:r>
     </w:p>
     <w:p>
       <w:pPr>
-        <w:pStyle w:val="ListParagraph"/>
-        <w:numPr>
-          <w:ilvl w:val="0"/>
-          <w:numId w:val="15"/>
-        </w:numPr>
+        <w:pStyle w:val="Normal"/>
         <w:rPr>
           <w:b w:val="1"/>
           <w:bCs w:val="1"/>
+          <w:i w:val="0"/>
+          <w:iCs w:val="0"/>
+          <w:color w:val="0070C0"/>
           <w:u w:val="none"/>
         </w:rPr>
       </w:pPr>
-      <w:r>
-        <w:rPr>
+    </w:p>
+    <w:p>
+      <w:pPr>
+        <w:pStyle w:val="Normal"/>
+        <w:rPr>
+          <w:rFonts w:ascii="Times New Roman" w:hAnsi="Times New Roman" w:eastAsia="Times New Roman" w:cs="Times New Roman"/>
           <w:b w:val="1"/>
           <w:bCs w:val="1"/>
+          <w:color w:val="0070C0"/>
+          <w:sz w:val="28"/>
+          <w:szCs w:val="28"/>
           <w:u w:val="none"/>
         </w:rPr>
-        <w:t>JavaScript (ES5/ES6)</w:t>
-      </w:r>
-    </w:p>
-    <w:p>
-      <w:pPr>
-        <w:pStyle w:val="ListParagraph"/>
-        <w:numPr>
-          <w:ilvl w:val="0"/>
-          <w:numId w:val="15"/>
-        </w:numPr>
-        <w:spacing w:line="276" w:lineRule="auto"/>
-        <w:ind w:left="1086"/>
-        <w:rPr>
-          <w:u w:val="none"/>
-        </w:rPr>
       </w:pPr>
       <w:r>
         <w:rPr>
-          <w:u w:val="none"/>
-        </w:rPr>
-        <w:t>Asynchronous JavaScript (promises, async/await, callbacks)</w:t>
-      </w:r>
-    </w:p>
-    <w:p>
-      <w:pPr>
-        <w:pStyle w:val="ListParagraph"/>
-        <w:numPr>
-          <w:ilvl w:val="0"/>
-          <w:numId w:val="15"/>
-        </w:numPr>
-        <w:spacing w:line="276" w:lineRule="auto"/>
-        <w:ind w:left="1086"/>
-        <w:rPr>
-          <w:u w:val="none"/>
-        </w:rPr>
-      </w:pPr>
-      <w:r>
-        <w:rPr>
-          <w:u w:val="none"/>
-        </w:rPr>
-        <w:t>DOM Web API (manipulating dom and browser events)</w:t>
-      </w:r>
-    </w:p>
-    <w:p>
-      <w:pPr>
-        <w:pStyle w:val="ListParagraph"/>
-        <w:numPr>
-          <w:ilvl w:val="0"/>
-          <w:numId w:val="15"/>
-        </w:numPr>
-        <w:spacing w:line="276" w:lineRule="auto"/>
-        <w:ind w:left="1086"/>
-        <w:rPr>
-          <w:u w:val="none"/>
-        </w:rPr>
-      </w:pPr>
-      <w:r>
-        <w:rPr>
-          <w:u w:val="none"/>
-        </w:rPr>
-        <w:t>ES6 functions (map, filter, arrow functions)</w:t>
-      </w:r>
-    </w:p>
-    <w:p>
-      <w:pPr>
-        <w:pStyle w:val="ListParagraph"/>
-        <w:numPr>
-          <w:ilvl w:val="0"/>
-          <w:numId w:val="15"/>
-        </w:numPr>
-        <w:spacing w:line="276" w:lineRule="auto"/>
-        <w:rPr>
+          <w:rFonts w:ascii="Times New Roman" w:hAnsi="Times New Roman" w:eastAsia="Times New Roman" w:cs="Times New Roman"/>
           <w:b w:val="1"/>
           <w:bCs w:val="1"/>
+          <w:color w:val="0070C0"/>
+          <w:sz w:val="28"/>
+          <w:szCs w:val="28"/>
           <w:u w:val="none"/>
-        </w:rPr>
-      </w:pPr>
-      <w:r>
-        <w:rPr>
-          <w:b w:val="1"/>
-          <w:bCs w:val="1"/>
-          <w:u w:val="none"/>
-        </w:rPr>
-        <w:t>Command line (git bash) and NPM</w:t>
-      </w:r>
-    </w:p>
-    <w:p>
-      <w:pPr>
-        <w:pStyle w:val="Normal"/>
-        <w:ind w:left="0"/>
-        <w:rPr>
-          <w:u w:val="none"/>
-        </w:rPr>
-      </w:pPr>
-    </w:p>
-    <w:p>
-      <w:pPr>
-        <w:pStyle w:val="Normal"/>
-        <w:rPr>
-          <w:u w:val="none"/>
-        </w:rPr>
-      </w:pPr>
-      <w:r>
-        <w:rPr>
-          <w:b w:val="1"/>
-          <w:bCs w:val="1"/>
-          <w:u w:val="single"/>
-        </w:rPr>
-        <w:t>Beginner</w:t>
-      </w:r>
-      <w:r>
-        <w:rPr>
-          <w:u w:val="none"/>
-        </w:rPr>
-        <w:t xml:space="preserve"> </w:t>
-      </w:r>
-    </w:p>
-    <w:p>
-      <w:pPr>
-        <w:pStyle w:val="Normal"/>
-        <w:rPr>
-          <w:u w:val="none"/>
-        </w:rPr>
-      </w:pPr>
-    </w:p>
-    <w:p>
-      <w:pPr>
-        <w:pStyle w:val="ListParagraph"/>
-        <w:numPr>
-          <w:ilvl w:val="0"/>
-          <w:numId w:val="16"/>
-        </w:numPr>
-        <w:rPr>
-          <w:b w:val="1"/>
-          <w:bCs w:val="1"/>
-          <w:u w:val="none"/>
-        </w:rPr>
-      </w:pPr>
-      <w:r>
-        <w:rPr>
-          <w:b w:val="1"/>
-          <w:bCs w:val="1"/>
-          <w:u w:val="none"/>
-        </w:rPr>
-        <w:t>React</w:t>
-      </w:r>
-    </w:p>
-    <w:p>
-      <w:pPr>
-        <w:pStyle w:val="ListParagraph"/>
-        <w:numPr>
-          <w:ilvl w:val="0"/>
-          <w:numId w:val="16"/>
-        </w:numPr>
-        <w:ind w:left="1086"/>
-        <w:rPr>
-          <w:u w:val="none"/>
-        </w:rPr>
-      </w:pPr>
-      <w:r>
-        <w:rPr>
-          <w:u w:val="none"/>
-        </w:rPr>
-        <w:t>Functional Components</w:t>
-      </w:r>
-    </w:p>
-    <w:p>
-      <w:pPr>
-        <w:pStyle w:val="ListParagraph"/>
-        <w:numPr>
-          <w:ilvl w:val="0"/>
-          <w:numId w:val="16"/>
-        </w:numPr>
-        <w:ind w:left="1086"/>
-        <w:rPr>
-          <w:u w:val="none"/>
-        </w:rPr>
-      </w:pPr>
-      <w:r>
-        <w:rPr>
-          <w:u w:val="none"/>
-        </w:rPr>
-        <w:t>React Hooks (useState, useEffect, useContext, useRef)</w:t>
-      </w:r>
-    </w:p>
-    <w:p>
-      <w:pPr>
-        <w:pStyle w:val="ListParagraph"/>
-        <w:numPr>
-          <w:ilvl w:val="0"/>
-          <w:numId w:val="16"/>
-        </w:numPr>
-        <w:ind w:left="1086"/>
-        <w:rPr>
-          <w:u w:val="none"/>
-        </w:rPr>
-      </w:pPr>
-      <w:r>
-        <w:rPr>
-          <w:u w:val="none"/>
-        </w:rPr>
-        <w:t>React Router</w:t>
-      </w:r>
-    </w:p>
-    <w:p>
-      <w:pPr>
-        <w:pStyle w:val="ListParagraph"/>
-        <w:numPr>
-          <w:ilvl w:val="0"/>
-          <w:numId w:val="16"/>
-        </w:numPr>
-        <w:rPr>
-          <w:b w:val="1"/>
-          <w:bCs w:val="1"/>
-          <w:u w:val="none"/>
-        </w:rPr>
-      </w:pPr>
-      <w:r>
-        <w:rPr>
-          <w:b w:val="1"/>
-          <w:bCs w:val="1"/>
-          <w:u w:val="none"/>
-        </w:rPr>
-        <w:t>Node.js</w:t>
-      </w:r>
-    </w:p>
-    <w:p>
-      <w:pPr>
-        <w:pStyle w:val="ListParagraph"/>
-        <w:numPr>
-          <w:ilvl w:val="0"/>
-          <w:numId w:val="16"/>
-        </w:numPr>
-        <w:ind w:left="1086"/>
-        <w:rPr>
-          <w:u w:val="none"/>
-        </w:rPr>
-      </w:pPr>
-      <w:r>
-        <w:rPr>
-          <w:u w:val="none"/>
-        </w:rPr>
-        <w:t>Express.js</w:t>
-      </w:r>
-    </w:p>
-    <w:p>
-      <w:pPr>
-        <w:pStyle w:val="ListParagraph"/>
-        <w:numPr>
-          <w:ilvl w:val="0"/>
-          <w:numId w:val="16"/>
-        </w:numPr>
-        <w:ind w:left="1086"/>
-        <w:rPr>
-          <w:u w:val="none"/>
-        </w:rPr>
-      </w:pPr>
-      <w:r>
-        <w:rPr>
-          <w:u w:val="none"/>
-        </w:rPr>
-        <w:t>Authentication (session based/JWT)</w:t>
-      </w:r>
-    </w:p>
-    <w:p>
-      <w:pPr>
-        <w:pStyle w:val="ListParagraph"/>
-        <w:numPr>
-          <w:ilvl w:val="0"/>
-          <w:numId w:val="16"/>
-        </w:numPr>
-        <w:ind w:left="1086"/>
-        <w:rPr>
-          <w:u w:val="none"/>
-        </w:rPr>
-      </w:pPr>
-      <w:r>
-        <w:rPr>
-          <w:u w:val="none"/>
-        </w:rPr>
-        <w:t>Authorization</w:t>
-      </w:r>
-    </w:p>
-    <w:p>
-      <w:pPr>
-        <w:pStyle w:val="ListParagraph"/>
-        <w:numPr>
-          <w:ilvl w:val="0"/>
-          <w:numId w:val="16"/>
-        </w:numPr>
-        <w:ind w:left="1086"/>
-        <w:rPr>
-          <w:u w:val="none"/>
-        </w:rPr>
-      </w:pPr>
-      <w:r>
-        <w:rPr>
-          <w:u w:val="none"/>
-        </w:rPr>
-        <w:t>EJS</w:t>
-      </w:r>
-    </w:p>
-    <w:p>
-      <w:pPr>
-        <w:pStyle w:val="ListParagraph"/>
-        <w:numPr>
-          <w:ilvl w:val="0"/>
-          <w:numId w:val="16"/>
-        </w:numPr>
-        <w:rPr>
-          <w:u w:val="none"/>
-        </w:rPr>
-      </w:pPr>
-      <w:r>
-        <w:rPr>
-          <w:u w:val="none"/>
-        </w:rPr>
-        <w:t>REST API</w:t>
-      </w:r>
-    </w:p>
-    <w:p>
-      <w:pPr>
-        <w:pStyle w:val="ListParagraph"/>
-        <w:numPr>
-          <w:ilvl w:val="0"/>
-          <w:numId w:val="16"/>
-        </w:numPr>
-        <w:rPr>
-          <w:u w:val="none"/>
-        </w:rPr>
-      </w:pPr>
-      <w:r>
-        <w:rPr>
-          <w:u w:val="none"/>
-        </w:rPr>
-        <w:t>OOP</w:t>
-      </w:r>
-    </w:p>
-    <w:p>
-      <w:pPr>
-        <w:pStyle w:val="ListParagraph"/>
-        <w:numPr>
-          <w:ilvl w:val="0"/>
-          <w:numId w:val="16"/>
-        </w:numPr>
-        <w:bidi w:val="0"/>
-        <w:spacing w:before="0" w:beforeAutospacing="off" w:after="0" w:afterAutospacing="off" w:line="276" w:lineRule="auto"/>
-        <w:ind w:left="720" w:right="0" w:hanging="360"/>
-        <w:jc w:val="left"/>
-        <w:rPr>
-          <w:u w:val="none"/>
-        </w:rPr>
-      </w:pPr>
-      <w:r>
-        <w:rPr>
-          <w:u w:val="none"/>
-        </w:rPr>
-        <w:t>MongoDB</w:t>
-      </w:r>
-    </w:p>
-    <w:p>
-      <w:pPr>
-        <w:pStyle w:val="ListParagraph"/>
-        <w:numPr>
-          <w:ilvl w:val="0"/>
-          <w:numId w:val="16"/>
-        </w:numPr>
-        <w:rPr>
-          <w:u w:val="none"/>
-        </w:rPr>
-      </w:pPr>
-      <w:r>
-        <w:rPr>
-          <w:u w:val="none"/>
-        </w:rPr>
-        <w:t>Git/Github</w:t>
-      </w:r>
-    </w:p>
-    <w:p>
-      <w:pPr>
-        <w:pStyle w:val="ListParagraph"/>
-        <w:numPr>
-          <w:ilvl w:val="0"/>
-          <w:numId w:val="16"/>
-        </w:numPr>
-        <w:rPr>
-          <w:u w:val="none"/>
-        </w:rPr>
-      </w:pPr>
-      <w:r>
-        <w:rPr>
-          <w:u w:val="none"/>
-        </w:rPr>
-        <w:t>MVC</w:t>
-      </w:r>
-    </w:p>
-    <w:p>
-      <w:pPr>
-        <w:pStyle w:val="ListParagraph"/>
-        <w:numPr>
-          <w:ilvl w:val="0"/>
-          <w:numId w:val="16"/>
-        </w:numPr>
-        <w:rPr>
-          <w:u w:val="none"/>
-        </w:rPr>
-      </w:pPr>
-      <w:r>
-        <w:rPr>
-          <w:u w:val="none"/>
-        </w:rPr>
-        <w:t>MERN</w:t>
-      </w:r>
-    </w:p>
-    <w:p>
-      <w:pPr>
-        <w:pStyle w:val="Normal"/>
-        <w:ind w:left="0"/>
-        <w:rPr>
-          <w:u w:val="none"/>
-        </w:rPr>
-      </w:pPr>
-    </w:p>
-    <w:p>
-      <w:pPr>
-        <w:pStyle w:val="Normal"/>
-        <w:ind w:left="0"/>
-        <w:rPr>
-          <w:u w:val="none"/>
-        </w:rPr>
-      </w:pPr>
-    </w:p>
-    <w:p>
-      <w:pPr>
-        <w:pStyle w:val="Normal"/>
-        <w:ind w:left="0"/>
-        <w:rPr>
-          <w:u w:val="none"/>
-        </w:rPr>
-      </w:pPr>
-    </w:p>
-    <w:p>
-      <w:pPr>
-        <w:pStyle w:val="Normal"/>
-        <w:rPr>
-          <w:b w:val="1"/>
-          <w:bCs w:val="1"/>
-          <w:u w:val="single"/>
-        </w:rPr>
-      </w:pPr>
-      <w:r>
-        <w:rPr>
-          <w:b w:val="1"/>
-          <w:bCs w:val="1"/>
-          <w:u w:val="single"/>
-        </w:rPr>
-        <w:t xml:space="preserve">Work </w:t>
-      </w:r>
-      <w:r>
-        <w:rPr>
-          <w:b w:val="1"/>
-          <w:bCs w:val="1"/>
-          <w:u w:val="single"/>
         </w:rPr>
         <w:t>Experience</w:t>
       </w:r>
@@ -719,33 +382,32 @@
       <w:pPr>
         <w:pStyle w:val="Normal"/>
         <w:rPr>
+          <w:rFonts w:ascii="Times New Roman" w:hAnsi="Times New Roman" w:eastAsia="Times New Roman" w:cs="Times New Roman"/>
+          <w:i w:val="1"/>
+          <w:iCs w:val="1"/>
+          <w:sz w:val="26"/>
+          <w:szCs w:val="26"/>
+          <w:u w:val="none"/>
+        </w:rPr>
+      </w:pPr>
+      <w:r>
+        <w:rPr>
+          <w:rFonts w:ascii="Times New Roman" w:hAnsi="Times New Roman" w:eastAsia="Times New Roman" w:cs="Times New Roman"/>
           <w:b w:val="1"/>
           <w:bCs w:val="1"/>
+          <w:sz w:val="26"/>
+          <w:szCs w:val="26"/>
           <w:u w:val="none"/>
         </w:rPr>
-      </w:pPr>
+        <w:t xml:space="preserve">Zustech - </w:t>
+      </w:r>
       <w:r>
         <w:rPr>
-          <w:b w:val="1"/>
-          <w:bCs w:val="1"/>
-          <w:u w:val="none"/>
-        </w:rPr>
-        <w:t>Zustech</w:t>
-      </w:r>
-    </w:p>
-    <w:p>
-      <w:pPr>
-        <w:pStyle w:val="Normal"/>
-        <w:rPr>
+          <w:rFonts w:ascii="Times New Roman" w:hAnsi="Times New Roman" w:eastAsia="Times New Roman" w:cs="Times New Roman"/>
           <w:i w:val="1"/>
           <w:iCs w:val="1"/>
-          <w:u w:val="none"/>
-        </w:rPr>
-      </w:pPr>
-      <w:r>
-        <w:rPr>
-          <w:i w:val="1"/>
-          <w:iCs w:val="1"/>
+          <w:sz w:val="26"/>
+          <w:szCs w:val="26"/>
           <w:u w:val="none"/>
         </w:rPr>
         <w:t>Junior backend developer</w:t>
@@ -755,46 +417,23 @@
       <w:pPr>
         <w:pStyle w:val="Normal"/>
         <w:rPr>
-          <w:i w:val="1"/>
-          <w:iCs w:val="1"/>
+          <w:i w:val="0"/>
+          <w:iCs w:val="0"/>
+          <w:sz w:val="20"/>
+          <w:szCs w:val="20"/>
           <w:u w:val="none"/>
         </w:rPr>
       </w:pPr>
       <w:r>
         <w:rPr>
-          <w:i w:val="1"/>
-          <w:iCs w:val="1"/>
+          <w:i w:val="0"/>
+          <w:iCs w:val="0"/>
+          <w:sz w:val="20"/>
+          <w:szCs w:val="20"/>
           <w:u w:val="none"/>
         </w:rPr>
         <w:t>June 2021 – Oct 2021</w:t>
       </w:r>
-    </w:p>
-    <w:p>
-      <w:pPr>
-        <w:pStyle w:val="Normal"/>
-      </w:pPr>
-    </w:p>
-    <w:p>
-      <w:pPr>
-        <w:pStyle w:val="Normal"/>
-      </w:pPr>
-      <w:r>
-        <w:rPr>
-          <w:b w:val="0"/>
-          <w:bCs w:val="0"/>
-          <w:u w:val="single"/>
-        </w:rPr>
-        <w:t>Responsibilities</w:t>
-      </w:r>
-      <w:r>
-        <w:rPr/>
-        <w:t xml:space="preserve">  </w:t>
-      </w:r>
-    </w:p>
-    <w:p>
-      <w:pPr>
-        <w:pStyle w:val="Normal"/>
-      </w:pPr>
     </w:p>
     <w:p>
       <w:pPr>
@@ -831,7 +470,7 @@
           <w:szCs w:val="22"/>
           <w:lang w:val="en"/>
         </w:rPr>
-        <w:t>Build endpoints for REST API using C# .NET</w:t>
+        <w:t>Develop endpoints for a REST API using C# and .NET</w:t>
       </w:r>
     </w:p>
     <w:p>
@@ -873,7 +512,7 @@
           <w:szCs w:val="22"/>
           <w:lang w:val="en"/>
         </w:rPr>
-        <w:t>Use Entity Framework to model and interact with SQL Server</w:t>
+        <w:t>Use Entity Framework to interact with SQL Server</w:t>
       </w:r>
     </w:p>
     <w:p>
@@ -911,7 +550,7 @@
           <w:szCs w:val="22"/>
           <w:lang w:val="en"/>
         </w:rPr>
-        <w:t>Create positive and negative integrated tests for endpoints using NUnit</w:t>
+        <w:t>Create positive and negative tests using NUnit</w:t>
       </w:r>
     </w:p>
     <w:p>
@@ -921,68 +560,6 @@
           <w:ilvl w:val="0"/>
           <w:numId w:val="5"/>
         </w:numPr>
-        <w:bidi w:val="0"/>
-        <w:spacing w:before="0" w:beforeAutospacing="off" w:after="0" w:afterAutospacing="off" w:line="276" w:lineRule="auto"/>
-        <w:ind w:right="0"/>
-        <w:jc w:val="left"/>
-        <w:rPr>
-          <w:b w:val="0"/>
-          <w:bCs w:val="0"/>
-          <w:i w:val="0"/>
-          <w:iCs w:val="0"/>
-          <w:caps w:val="0"/>
-          <w:smallCaps w:val="0"/>
-          <w:noProof w:val="0"/>
-          <w:color w:val="2D2D2D"/>
-          <w:sz w:val="22"/>
-          <w:szCs w:val="22"/>
-          <w:lang w:val="en"/>
-        </w:rPr>
-      </w:pPr>
-      <w:r>
-        <w:rPr>
-          <w:b w:val="0"/>
-          <w:bCs w:val="0"/>
-          <w:i w:val="0"/>
-          <w:iCs w:val="0"/>
-          <w:caps w:val="0"/>
-          <w:smallCaps w:val="0"/>
-          <w:noProof w:val="0"/>
-          <w:color w:val="2D2D2D"/>
-          <w:sz w:val="22"/>
-          <w:szCs w:val="22"/>
-          <w:lang w:val="en"/>
-        </w:rPr>
-        <w:t>Create http request collections using postman to test endpoints</w:t>
-      </w:r>
-    </w:p>
-    <w:p>
-      <w:pPr>
-        <w:pStyle w:val="ListParagraph"/>
-        <w:numPr>
-          <w:ilvl w:val="0"/>
-          <w:numId w:val="5"/>
-        </w:numPr>
-        <w:rPr>
-          <w:sz w:val="22"/>
-          <w:szCs w:val="22"/>
-        </w:rPr>
-      </w:pPr>
-      <w:r>
-        <w:rPr>
-          <w:sz w:val="22"/>
-          <w:szCs w:val="22"/>
-        </w:rPr>
-        <w:t>Onboard new team members</w:t>
-      </w:r>
-    </w:p>
-    <w:p>
-      <w:pPr>
-        <w:pStyle w:val="ListParagraph"/>
-        <w:numPr>
-          <w:ilvl w:val="0"/>
-          <w:numId w:val="5"/>
-        </w:numPr>
         <w:rPr>
           <w:sz w:val="22"/>
           <w:szCs w:val="22"/>
@@ -1009,81 +586,9 @@
       <w:pPr>
         <w:pStyle w:val="Normal"/>
         <w:rPr>
-          <w:b w:val="1"/>
-          <w:bCs w:val="1"/>
           <w:sz w:val="22"/>
           <w:szCs w:val="22"/>
-          <w:u w:val="none"/>
-        </w:rPr>
-      </w:pPr>
-      <w:r>
-        <w:rPr>
-          <w:b w:val="1"/>
-          <w:bCs w:val="1"/>
-          <w:sz w:val="22"/>
-          <w:szCs w:val="22"/>
-          <w:u w:val="none"/>
-        </w:rPr>
-        <w:t>ETC Venues</w:t>
-      </w:r>
-    </w:p>
-    <w:p>
-      <w:pPr>
-        <w:pStyle w:val="Normal"/>
-        <w:rPr>
-          <w:i w:val="1"/>
-          <w:iCs w:val="1"/>
-          <w:sz w:val="22"/>
-          <w:szCs w:val="22"/>
-          <w:u w:val="none"/>
-        </w:rPr>
-      </w:pPr>
-      <w:r>
-        <w:rPr>
-          <w:i w:val="1"/>
-          <w:iCs w:val="1"/>
-          <w:sz w:val="22"/>
-          <w:szCs w:val="22"/>
-          <w:u w:val="none"/>
-        </w:rPr>
-        <w:t>Facilities Assistant</w:t>
-      </w:r>
-    </w:p>
-    <w:p>
-      <w:pPr>
-        <w:pStyle w:val="Normal"/>
-        <w:rPr>
-          <w:i w:val="1"/>
-          <w:iCs w:val="1"/>
-          <w:sz w:val="22"/>
-          <w:szCs w:val="22"/>
-          <w:u w:val="none"/>
-        </w:rPr>
-      </w:pPr>
-      <w:r>
-        <w:rPr>
-          <w:i w:val="1"/>
-          <w:iCs w:val="1"/>
-          <w:sz w:val="22"/>
-          <w:szCs w:val="22"/>
-          <w:u w:val="none"/>
-        </w:rPr>
-        <w:t>Dec 2021 – Present</w:t>
-      </w:r>
-    </w:p>
-    <w:p>
-      <w:pPr>
-        <w:pStyle w:val="Normal"/>
-        <w:rPr>
-          <w:sz w:val="22"/>
-          <w:szCs w:val="22"/>
-          <w:u w:val="none"/>
-        </w:rPr>
-      </w:pPr>
-    </w:p>
-    <w:p>
-      <w:pPr>
-        <w:pStyle w:val="Normal"/>
+        </w:rPr>
       </w:pPr>
     </w:p>
     <w:p>
@@ -1093,209 +598,243 @@
         <w:ind w:left="0" w:right="0"/>
         <w:jc w:val="left"/>
         <w:rPr>
+          <w:rFonts w:ascii="Times New Roman" w:hAnsi="Times New Roman" w:eastAsia="Times New Roman" w:cs="Times New Roman"/>
           <w:b w:val="1"/>
           <w:bCs w:val="1"/>
-          <w:u w:val="single"/>
+          <w:color w:val="0070C0"/>
+          <w:sz w:val="28"/>
+          <w:szCs w:val="28"/>
+          <w:u w:val="none"/>
         </w:rPr>
       </w:pPr>
       <w:r>
         <w:rPr>
+          <w:rFonts w:ascii="Times New Roman" w:hAnsi="Times New Roman" w:eastAsia="Times New Roman" w:cs="Times New Roman"/>
           <w:b w:val="1"/>
           <w:bCs w:val="1"/>
-          <w:u w:val="single"/>
-        </w:rPr>
-        <w:t>Education</w:t>
+          <w:color w:val="0070C0"/>
+          <w:sz w:val="28"/>
+          <w:szCs w:val="28"/>
+          <w:u w:val="none"/>
+        </w:rPr>
+        <w:t>Side Projects</w:t>
       </w:r>
     </w:p>
     <w:p>
       <w:pPr>
-        <w:rPr>
+        <w:pStyle w:val="Normal"/>
+        <w:spacing w:before="0" w:beforeAutospacing="off" w:after="0" w:afterAutospacing="off" w:line="276" w:lineRule="auto"/>
+        <w:ind w:left="0" w:right="0"/>
+        <w:jc w:val="left"/>
+        <w:rPr>
+          <w:rFonts w:ascii="Times New Roman" w:hAnsi="Times New Roman" w:eastAsia="Times New Roman" w:cs="Times New Roman"/>
+          <w:b w:val="1"/>
+          <w:bCs w:val="1"/>
+          <w:color w:val="0070C0"/>
+          <w:sz w:val="28"/>
+          <w:szCs w:val="28"/>
+          <w:u w:val="none"/>
+        </w:rPr>
+      </w:pPr>
+    </w:p>
+    <w:p>
+      <w:pPr>
+        <w:pStyle w:val="Normal"/>
+        <w:spacing w:before="0" w:beforeAutospacing="off" w:after="0" w:afterAutospacing="off" w:line="276" w:lineRule="auto"/>
+        <w:ind w:left="0" w:right="0"/>
+        <w:jc w:val="left"/>
+        <w:rPr>
+          <w:rFonts w:ascii="Arial" w:hAnsi="Arial" w:eastAsia="Arial" w:cs="Arial"/>
           <w:b w:val="0"/>
           <w:bCs w:val="0"/>
-          <w:i w:val="1"/>
-          <w:iCs w:val="1"/>
-          <w:u w:val="none"/>
-        </w:rPr>
-      </w:pPr>
+          <w:color w:val="auto"/>
+          <w:sz w:val="22"/>
+          <w:szCs w:val="22"/>
+          <w:u w:val="single"/>
+        </w:rPr>
+      </w:pPr>
+      <w:hyperlink r:id="Rb7f05fc4333f429c">
+        <w:r>
+          <w:rPr>
+            <w:rStyle w:val="Hyperlink"/>
+            <w:rFonts w:ascii="Arial" w:hAnsi="Arial" w:eastAsia="Arial" w:cs="Arial"/>
+            <w:b w:val="0"/>
+            <w:bCs w:val="0"/>
+            <w:sz w:val="22"/>
+            <w:szCs w:val="22"/>
+          </w:rPr>
+          <w:t>Watchr</w:t>
+        </w:r>
+      </w:hyperlink>
       <w:r>
         <w:rPr>
+          <w:rFonts w:ascii="Arial" w:hAnsi="Arial" w:eastAsia="Arial" w:cs="Arial"/>
           <w:b w:val="0"/>
           <w:bCs w:val="0"/>
-          <w:i w:val="1"/>
-          <w:iCs w:val="1"/>
+          <w:color w:val="auto"/>
+          <w:sz w:val="22"/>
+          <w:szCs w:val="22"/>
           <w:u w:val="none"/>
         </w:rPr>
-        <w:t>Robert clack school of science</w:t>
-      </w:r>
-    </w:p>
-    <w:p w14:noSpellErr="1">
-      <w:pPr>
-        <w:rPr>
-          <w:u w:val="single"/>
-        </w:rPr>
-      </w:pPr>
-    </w:p>
-    <w:p>
-      <w:pPr>
-        <w:pStyle w:val="Normal"/>
-        <w:rPr>
-          <w:b w:val="0"/>
-          <w:bCs w:val="0"/>
-          <w:u w:val="single"/>
-        </w:rPr>
-      </w:pPr>
-      <w:r>
-        <w:rPr>
-          <w:b w:val="0"/>
-          <w:bCs w:val="0"/>
-          <w:u w:val="single"/>
-        </w:rPr>
-        <w:t>A Levels</w:t>
+        <w:t xml:space="preserve"> </w:t>
       </w:r>
     </w:p>
     <w:p>
       <w:pPr>
         <w:pStyle w:val="Normal"/>
-        <w:rPr>
+        <w:spacing w:before="0" w:beforeAutospacing="off" w:after="0" w:afterAutospacing="off" w:line="276" w:lineRule="auto"/>
+        <w:ind w:left="0" w:right="0"/>
+        <w:jc w:val="left"/>
+        <w:rPr>
+          <w:rFonts w:ascii="Arial" w:hAnsi="Arial" w:eastAsia="Arial" w:cs="Arial"/>
+          <w:b w:val="0"/>
+          <w:bCs w:val="0"/>
+          <w:color w:val="auto"/>
+          <w:sz w:val="22"/>
+          <w:szCs w:val="22"/>
+          <w:u w:val="single"/>
+        </w:rPr>
+      </w:pPr>
+      <w:r>
+        <w:rPr>
+          <w:rFonts w:ascii="Arial" w:hAnsi="Arial" w:eastAsia="Arial" w:cs="Arial"/>
+          <w:b w:val="0"/>
+          <w:bCs w:val="0"/>
+          <w:color w:val="auto"/>
+          <w:sz w:val="22"/>
+          <w:szCs w:val="22"/>
           <w:u w:val="none"/>
         </w:rPr>
-      </w:pPr>
+        <w:t xml:space="preserve">A React app that utilises the </w:t>
+      </w:r>
+      <w:hyperlink r:id="Rd58b4bd19b7c4909">
+        <w:r>
+          <w:rPr>
+            <w:rStyle w:val="Hyperlink"/>
+            <w:rFonts w:ascii="Arial" w:hAnsi="Arial" w:eastAsia="Arial" w:cs="Arial"/>
+            <w:b w:val="0"/>
+            <w:bCs w:val="0"/>
+            <w:sz w:val="22"/>
+            <w:szCs w:val="22"/>
+          </w:rPr>
+          <w:t>TV Maze API</w:t>
+        </w:r>
+      </w:hyperlink>
       <w:r>
         <w:rPr>
+          <w:rFonts w:ascii="Arial" w:hAnsi="Arial" w:eastAsia="Arial" w:cs="Arial"/>
+          <w:b w:val="0"/>
+          <w:bCs w:val="0"/>
+          <w:color w:val="0070C0"/>
+          <w:sz w:val="22"/>
+          <w:szCs w:val="22"/>
           <w:u w:val="none"/>
         </w:rPr>
-        <w:t>Art (pass)</w:t>
+        <w:t xml:space="preserve"> </w:t>
+      </w:r>
+      <w:r>
+        <w:rPr>
+          <w:rFonts w:ascii="Arial" w:hAnsi="Arial" w:eastAsia="Arial" w:cs="Arial"/>
+          <w:b w:val="0"/>
+          <w:bCs w:val="0"/>
+          <w:color w:val="auto"/>
+          <w:sz w:val="22"/>
+          <w:szCs w:val="22"/>
+          <w:u w:val="none"/>
+        </w:rPr>
+        <w:t xml:space="preserve">and allows users to search and save shows to a watchlist to keep up with there status. </w:t>
       </w:r>
     </w:p>
     <w:p>
       <w:pPr>
         <w:pStyle w:val="Normal"/>
-        <w:rPr>
-          <w:u w:val="single"/>
+        <w:spacing w:before="0" w:beforeAutospacing="off" w:after="0" w:afterAutospacing="off" w:line="276" w:lineRule="auto"/>
+        <w:ind w:left="0" w:right="0"/>
+        <w:jc w:val="left"/>
+        <w:rPr>
+          <w:rFonts w:ascii="Arial" w:hAnsi="Arial" w:eastAsia="Arial" w:cs="Arial"/>
+          <w:b w:val="0"/>
+          <w:bCs w:val="0"/>
+          <w:color w:val="auto"/>
+          <w:sz w:val="22"/>
+          <w:szCs w:val="22"/>
+          <w:u w:val="none"/>
         </w:rPr>
       </w:pPr>
     </w:p>
     <w:p>
       <w:pPr>
         <w:pStyle w:val="Normal"/>
-        <w:rPr>
+        <w:spacing w:before="0" w:beforeAutospacing="off" w:after="0" w:afterAutospacing="off" w:line="276" w:lineRule="auto"/>
+        <w:ind w:left="0" w:right="0"/>
+        <w:jc w:val="left"/>
+        <w:rPr>
+          <w:rFonts w:ascii="Arial" w:hAnsi="Arial" w:eastAsia="Arial" w:cs="Arial"/>
+          <w:b w:val="0"/>
+          <w:bCs w:val="0"/>
+          <w:color w:val="0070C0"/>
+          <w:sz w:val="22"/>
+          <w:szCs w:val="22"/>
           <w:u w:val="single"/>
         </w:rPr>
       </w:pPr>
+      <w:hyperlink r:id="R42b98896b8484203">
+        <w:r>
+          <w:rPr>
+            <w:rStyle w:val="Hyperlink"/>
+            <w:rFonts w:ascii="Arial" w:hAnsi="Arial" w:eastAsia="Arial" w:cs="Arial"/>
+            <w:b w:val="0"/>
+            <w:bCs w:val="0"/>
+            <w:sz w:val="22"/>
+            <w:szCs w:val="22"/>
+          </w:rPr>
+          <w:t>Origin Ai</w:t>
+        </w:r>
+      </w:hyperlink>
+    </w:p>
+    <w:p>
+      <w:pPr>
+        <w:pStyle w:val="Normal"/>
+        <w:spacing w:before="0" w:beforeAutospacing="off" w:after="0" w:afterAutospacing="off" w:line="276" w:lineRule="auto"/>
+        <w:ind w:left="0" w:right="0"/>
+        <w:jc w:val="left"/>
+        <w:rPr>
+          <w:rFonts w:ascii="Arial" w:hAnsi="Arial" w:eastAsia="Arial" w:cs="Arial"/>
+          <w:b w:val="0"/>
+          <w:bCs w:val="0"/>
+          <w:color w:val="0070C0"/>
+          <w:sz w:val="22"/>
+          <w:szCs w:val="22"/>
+          <w:u w:val="single"/>
+        </w:rPr>
+      </w:pPr>
       <w:r>
         <w:rPr>
-          <w:u w:val="single"/>
-        </w:rPr>
-        <w:t>GCSE</w:t>
+          <w:rFonts w:ascii="Arial" w:hAnsi="Arial" w:eastAsia="Arial" w:cs="Arial"/>
+          <w:b w:val="0"/>
+          <w:bCs w:val="0"/>
+          <w:color w:val="auto"/>
+          <w:sz w:val="22"/>
+          <w:szCs w:val="22"/>
+          <w:u w:val="none"/>
+        </w:rPr>
+        <w:t>A mobile first responsive website for a bussiness.</w:t>
       </w:r>
     </w:p>
     <w:p>
-      <w:r>
-        <w:t>Math (pass)</w:t>
-      </w:r>
-    </w:p>
-    <w:p>
-      <w:r>
-        <w:t>English (pass)</w:t>
-      </w:r>
-    </w:p>
-    <w:p>
-      <w:r>
-        <w:t>Science BTEC (pass)</w:t>
-      </w:r>
-    </w:p>
-    <w:p>
-      <w:r>
-        <w:rPr/>
-        <w:t>ICT (distinction)</w:t>
-      </w:r>
-    </w:p>
-    <w:p>
-      <w:r>
-        <w:rPr/>
-        <w:t>Construction (pass)</w:t>
-      </w:r>
-    </w:p>
-    <w:p/>
-    <w:p w14:noSpellErr="1">
-      <w:pPr>
-        <w:rPr>
-          <w:b w:val="1"/>
-          <w:bCs w:val="1"/>
-          <w:u w:val="single"/>
-        </w:rPr>
-      </w:pPr>
-      <w:r>
-        <w:rPr>
-          <w:b w:val="1"/>
-          <w:bCs w:val="1"/>
-          <w:u w:val="single"/>
-        </w:rPr>
-        <w:t>Hobbies and interests</w:t>
-      </w:r>
-    </w:p>
-    <w:p w14:noSpellErr="1">
-      <w:pPr>
-        <w:rPr>
-          <w:u w:val="single"/>
-        </w:rPr>
-      </w:pPr>
-    </w:p>
-    <w:p>
       <w:pPr>
         <w:pStyle w:val="Normal"/>
-        <w:rPr>
+        <w:spacing w:before="0" w:beforeAutospacing="off" w:after="0" w:afterAutospacing="off" w:line="276" w:lineRule="auto"/>
+        <w:ind w:left="0" w:right="0"/>
+        <w:jc w:val="left"/>
+        <w:rPr>
+          <w:rFonts w:ascii="Arial" w:hAnsi="Arial" w:eastAsia="Arial" w:cs="Arial"/>
+          <w:b w:val="0"/>
+          <w:bCs w:val="0"/>
+          <w:color w:val="auto"/>
+          <w:sz w:val="22"/>
+          <w:szCs w:val="22"/>
           <w:u w:val="none"/>
-        </w:rPr>
-      </w:pPr>
-      <w:r>
-        <w:rPr>
-          <w:u w:val="none"/>
-        </w:rPr>
-        <w:t xml:space="preserve">I have a lot of interests but I mostly enjoy learning new things, coding personal projects, reading manga, watching tv shows and spending time with my family and friends. </w:t>
-      </w:r>
-    </w:p>
-    <w:p>
-      <w:pPr>
-        <w:rPr>
-          <w:u w:val="single"/>
-        </w:rPr>
-      </w:pPr>
-    </w:p>
-    <w:p w14:noSpellErr="1">
-      <w:pPr>
-        <w:rPr>
-          <w:b w:val="1"/>
-          <w:bCs w:val="1"/>
-          <w:u w:val="single"/>
-        </w:rPr>
-      </w:pPr>
-      <w:r>
-        <w:rPr>
-          <w:b w:val="1"/>
-          <w:bCs w:val="1"/>
-          <w:u w:val="single"/>
-        </w:rPr>
-        <w:t>References</w:t>
-      </w:r>
-    </w:p>
-    <w:p>
-      <w:pPr>
-        <w:rPr>
-          <w:u w:val="single"/>
-        </w:rPr>
-      </w:pPr>
-    </w:p>
-    <w:p>
-      <w:r>
-        <w:t>Available upon request</w:t>
-      </w:r>
-    </w:p>
-    <w:p>
-      <w:pPr>
-        <w:pStyle w:val="Normal"/>
-        <w:rPr>
-          <w:u w:val="single"/>
         </w:rPr>
       </w:pPr>
     </w:p>
@@ -1329,6 +868,118 @@
 
 <file path=word/numbering.xml><?xml version="1.0" encoding="utf-8"?>
 <w:numbering xmlns:w="http://schemas.openxmlformats.org/wordprocessingml/2006/main">
+  <w:abstractNum xmlns:w="http://schemas.openxmlformats.org/wordprocessingml/2006/main" w:abstractNumId="17">
+    <w:nsid w:val="223ab7d8"/>
+    <w:multiLevelType xmlns:w="http://schemas.openxmlformats.org/wordprocessingml/2006/main" w:val="hybridMultilevel"/>
+    <w:lvl xmlns:w="http://schemas.openxmlformats.org/wordprocessingml/2006/main" w:ilvl="0">
+      <w:start w:val="1"/>
+      <w:numFmt w:val="bullet"/>
+      <w:lvlText w:val=""/>
+      <w:lvlJc w:val="left"/>
+      <w:pPr>
+        <w:ind w:left="720" w:hanging="360"/>
+      </w:pPr>
+      <w:rPr>
+        <w:rFonts w:hint="default" w:ascii="Symbol" w:hAnsi="Symbol"/>
+      </w:rPr>
+    </w:lvl>
+    <w:lvl xmlns:w="http://schemas.openxmlformats.org/wordprocessingml/2006/main" w:ilvl="1">
+      <w:start w:val="1"/>
+      <w:numFmt w:val="bullet"/>
+      <w:lvlText w:val="o"/>
+      <w:lvlJc w:val="left"/>
+      <w:pPr>
+        <w:ind w:left="1440" w:hanging="360"/>
+      </w:pPr>
+      <w:rPr>
+        <w:rFonts w:hint="default" w:ascii="Courier New" w:hAnsi="Courier New"/>
+      </w:rPr>
+    </w:lvl>
+    <w:lvl xmlns:w="http://schemas.openxmlformats.org/wordprocessingml/2006/main" w:ilvl="2">
+      <w:start w:val="1"/>
+      <w:numFmt w:val="bullet"/>
+      <w:lvlText w:val=""/>
+      <w:lvlJc w:val="left"/>
+      <w:pPr>
+        <w:ind w:left="2160" w:hanging="360"/>
+      </w:pPr>
+      <w:rPr>
+        <w:rFonts w:hint="default" w:ascii="Wingdings" w:hAnsi="Wingdings"/>
+      </w:rPr>
+    </w:lvl>
+    <w:lvl xmlns:w="http://schemas.openxmlformats.org/wordprocessingml/2006/main" w:ilvl="3">
+      <w:start w:val="1"/>
+      <w:numFmt w:val="bullet"/>
+      <w:lvlText w:val=""/>
+      <w:lvlJc w:val="left"/>
+      <w:pPr>
+        <w:ind w:left="2880" w:hanging="360"/>
+      </w:pPr>
+      <w:rPr>
+        <w:rFonts w:hint="default" w:ascii="Symbol" w:hAnsi="Symbol"/>
+      </w:rPr>
+    </w:lvl>
+    <w:lvl xmlns:w="http://schemas.openxmlformats.org/wordprocessingml/2006/main" w:ilvl="4">
+      <w:start w:val="1"/>
+      <w:numFmt w:val="bullet"/>
+      <w:lvlText w:val="o"/>
+      <w:lvlJc w:val="left"/>
+      <w:pPr>
+        <w:ind w:left="3600" w:hanging="360"/>
+      </w:pPr>
+      <w:rPr>
+        <w:rFonts w:hint="default" w:ascii="Courier New" w:hAnsi="Courier New"/>
+      </w:rPr>
+    </w:lvl>
+    <w:lvl xmlns:w="http://schemas.openxmlformats.org/wordprocessingml/2006/main" w:ilvl="5">
+      <w:start w:val="1"/>
+      <w:numFmt w:val="bullet"/>
+      <w:lvlText w:val=""/>
+      <w:lvlJc w:val="left"/>
+      <w:pPr>
+        <w:ind w:left="4320" w:hanging="360"/>
+      </w:pPr>
+      <w:rPr>
+        <w:rFonts w:hint="default" w:ascii="Wingdings" w:hAnsi="Wingdings"/>
+      </w:rPr>
+    </w:lvl>
+    <w:lvl xmlns:w="http://schemas.openxmlformats.org/wordprocessingml/2006/main" w:ilvl="6">
+      <w:start w:val="1"/>
+      <w:numFmt w:val="bullet"/>
+      <w:lvlText w:val=""/>
+      <w:lvlJc w:val="left"/>
+      <w:pPr>
+        <w:ind w:left="5040" w:hanging="360"/>
+      </w:pPr>
+      <w:rPr>
+        <w:rFonts w:hint="default" w:ascii="Symbol" w:hAnsi="Symbol"/>
+      </w:rPr>
+    </w:lvl>
+    <w:lvl xmlns:w="http://schemas.openxmlformats.org/wordprocessingml/2006/main" w:ilvl="7">
+      <w:start w:val="1"/>
+      <w:numFmt w:val="bullet"/>
+      <w:lvlText w:val="o"/>
+      <w:lvlJc w:val="left"/>
+      <w:pPr>
+        <w:ind w:left="5760" w:hanging="360"/>
+      </w:pPr>
+      <w:rPr>
+        <w:rFonts w:hint="default" w:ascii="Courier New" w:hAnsi="Courier New"/>
+      </w:rPr>
+    </w:lvl>
+    <w:lvl xmlns:w="http://schemas.openxmlformats.org/wordprocessingml/2006/main" w:ilvl="8">
+      <w:start w:val="1"/>
+      <w:numFmt w:val="bullet"/>
+      <w:lvlText w:val=""/>
+      <w:lvlJc w:val="left"/>
+      <w:pPr>
+        <w:ind w:left="6480" w:hanging="360"/>
+      </w:pPr>
+      <w:rPr>
+        <w:rFonts w:hint="default" w:ascii="Wingdings" w:hAnsi="Wingdings"/>
+      </w:rPr>
+    </w:lvl>
+  </w:abstractNum>
   <w:abstractNum xmlns:w="http://schemas.openxmlformats.org/wordprocessingml/2006/main" w:abstractNumId="16">
     <w:nsid w:val="441c69cf"/>
     <w:multiLevelType xmlns:w="http://schemas.openxmlformats.org/wordprocessingml/2006/main" w:val="hybridMultilevel"/>
@@ -3107,6 +2758,9 @@
       </w:rPr>
     </w:lvl>
   </w:abstractNum>
+  <w:num w:numId="18">
+    <w:abstractNumId w:val="17"/>
+  </w:num>
   <w:num w:numId="17">
     <w:abstractNumId w:val="16"/>
   </w:num>

</xml_diff>